<commit_message>
push an updated version
</commit_message>
<xml_diff>
--- a/resume.docx
+++ b/resume.docx
@@ -18,9 +18,15 @@
           <w:rPr>
             <w:rStyle w:val="Link"/>
           </w:rPr>
-          <w:t xml:space="preserve">david.bradway@gmail.com</w:t>
-        </w:r>
-      </w:hyperlink>
+          <w:t xml:space="preserve">david.bradway@duke.edu</w:t>
+        </w:r>
+      </w:hyperlink>
+      <w:r>
+        <w:br w:type="textWrapping"/>
+      </w:r>
+      <w:r>
+        <w:t xml:space="preserve">Research Scientist</w:t>
+      </w:r>
       <w:r>
         <w:br w:type="textWrapping"/>
       </w:r>
@@ -438,25 +444,105 @@
         <w:t xml:space="preserve">, June 2005.</w:t>
       </w:r>
     </w:p>
-    <w:bookmarkStart w:id="30" w:name="honors-and-activities"/>
+    <w:bookmarkStart w:id="30" w:name="teaching"/>
     <w:p>
       <w:pPr>
         <w:pStyle w:val="Heading2"/>
       </w:pPr>
       <w:r>
+        <w:t xml:space="preserve">Teaching</w:t>
+      </w:r>
+    </w:p>
+    <w:bookmarkEnd w:id="30"/>
+    <w:p>
+      <w:pPr>
+        <w:pStyle w:val="Compact"/>
+        <w:numPr>
+          <w:numId w:val="8"/>
+          <w:ilvl w:val="0"/>
+        </w:numPr>
+      </w:pPr>
+      <w:r>
+        <w:t xml:space="preserve">Ultrasound module of Medical Physics 731 (2015, 2016)</w:t>
+      </w:r>
+    </w:p>
+    <w:p>
+      <w:pPr>
+        <w:pStyle w:val="Compact"/>
+        <w:numPr>
+          <w:numId w:val="8"/>
+          <w:ilvl w:val="0"/>
+        </w:numPr>
+      </w:pPr>
+      <w:r>
+        <w:t xml:space="preserve">Guest lecturer for Biomedical Engineering 590 (2016)</w:t>
+      </w:r>
+    </w:p>
+    <w:p>
+      <w:pPr>
+        <w:pStyle w:val="Compact"/>
+        <w:numPr>
+          <w:numId w:val="8"/>
+          <w:ilvl w:val="0"/>
+        </w:numPr>
+      </w:pPr>
+      <w:r>
+        <w:t xml:space="preserve">Instructor at "International Summer School on Advanced Ultrasound Imaging", Technical University of Denmark (June 2015)</w:t>
+      </w:r>
+    </w:p>
+    <w:bookmarkStart w:id="31" w:name="invention-disclosures-and-patents"/>
+    <w:p>
+      <w:pPr>
+        <w:pStyle w:val="Heading2"/>
+      </w:pPr>
+      <w:r>
+        <w:t xml:space="preserve">Invention Disclosures and Patents</w:t>
+      </w:r>
+    </w:p>
+    <w:bookmarkEnd w:id="31"/>
+    <w:p>
+      <w:pPr>
+        <w:pStyle w:val="Compact"/>
+        <w:numPr>
+          <w:numId w:val="9"/>
+          <w:ilvl w:val="0"/>
+        </w:numPr>
+      </w:pPr>
+      <w:r>
+        <w:t xml:space="preserve">Duke IDF #4547: "Low-Cost, Portable Ultrasound Shear Wave Device for Characterization of Material Viscoelasticity"</w:t>
+      </w:r>
+    </w:p>
+    <w:p>
+      <w:pPr>
+        <w:pStyle w:val="Compact"/>
+        <w:numPr>
+          <w:numId w:val="9"/>
+          <w:ilvl w:val="0"/>
+        </w:numPr>
+      </w:pPr>
+      <w:r>
+        <w:t xml:space="preserve">Duke IDF #540: "Visual Feedback for Improved Triggered Acquisitions for Ultrasound Imaging"</w:t>
+      </w:r>
+    </w:p>
+    <w:bookmarkStart w:id="32" w:name="honors-and-activities"/>
+    <w:p>
+      <w:pPr>
+        <w:pStyle w:val="Heading2"/>
+      </w:pPr>
+      <w:r>
         <w:t xml:space="preserve">Honors and Activities</w:t>
       </w:r>
     </w:p>
-    <w:bookmarkEnd w:id="30"/>
-    <w:p>
-      <w:pPr>
-        <w:pStyle w:val="Compact"/>
-        <w:numPr>
-          <w:numId w:val="8"/>
-          <w:ilvl w:val="0"/>
-        </w:numPr>
-      </w:pPr>
-      <w:hyperlink r:id="rId31">
+    <w:bookmarkEnd w:id="32"/>
+    <w:p>
+      <w:pPr>
+        <w:pStyle w:val="Compact"/>
+        <w:numPr>
+          <w:numId w:val="10"/>
+          <w:ilvl w:val="0"/>
+        </w:numPr>
+      </w:pPr>
+      <w:hyperlink r:id="rId33">
         <w:r>
           <w:rPr>
             <w:rStyle w:val="Link"/>
@@ -475,11 +561,23 @@
       <w:pPr>
         <w:pStyle w:val="Compact"/>
         <w:numPr>
-          <w:numId w:val="8"/>
-          <w:ilvl w:val="0"/>
-        </w:numPr>
-      </w:pPr>
-      <w:hyperlink r:id="rId32">
+          <w:numId w:val="10"/>
+          <w:ilvl w:val="0"/>
+        </w:numPr>
+      </w:pPr>
+      <w:r>
+        <w:t xml:space="preserve">Student Travel Support IEEE International Ultrasonics Symposium, Dresden, Germany (2012)</w:t>
+      </w:r>
+    </w:p>
+    <w:p>
+      <w:pPr>
+        <w:pStyle w:val="Compact"/>
+        <w:numPr>
+          <w:numId w:val="10"/>
+          <w:ilvl w:val="0"/>
+        </w:numPr>
+      </w:pPr>
+      <w:hyperlink r:id="rId34">
         <w:r>
           <w:rPr>
             <w:rStyle w:val="Link"/>
@@ -498,11 +596,11 @@
       <w:pPr>
         <w:pStyle w:val="Compact"/>
         <w:numPr>
-          <w:numId w:val="8"/>
-          <w:ilvl w:val="0"/>
-        </w:numPr>
-      </w:pPr>
-      <w:hyperlink r:id="rId33">
+          <w:numId w:val="10"/>
+          <w:ilvl w:val="0"/>
+        </w:numPr>
+      </w:pPr>
+      <w:hyperlink r:id="rId35">
         <w:r>
           <w:rPr>
             <w:rStyle w:val="Link"/>
@@ -521,11 +619,34 @@
       <w:pPr>
         <w:pStyle w:val="Compact"/>
         <w:numPr>
-          <w:numId w:val="8"/>
-          <w:ilvl w:val="0"/>
-        </w:numPr>
-      </w:pPr>
-      <w:hyperlink r:id="rId34">
+          <w:numId w:val="10"/>
+          <w:ilvl w:val="0"/>
+        </w:numPr>
+      </w:pPr>
+      <w:hyperlink r:id="rId36">
+        <w:r>
+          <w:rPr>
+            <w:rStyle w:val="Link"/>
+          </w:rPr>
+          <w:t xml:space="preserve">Organized engineering design and build trip to Honduran orphanage</w:t>
+        </w:r>
+      </w:hyperlink>
+      <w:r>
+        <w:t xml:space="preserve"> </w:t>
+      </w:r>
+      <w:r>
+        <w:t xml:space="preserve">(2004)</w:t>
+      </w:r>
+    </w:p>
+    <w:p>
+      <w:pPr>
+        <w:pStyle w:val="Compact"/>
+        <w:numPr>
+          <w:numId w:val="10"/>
+          <w:ilvl w:val="0"/>
+        </w:numPr>
+      </w:pPr>
+      <w:hyperlink r:id="rId37">
         <w:r>
           <w:rPr>
             <w:rStyle w:val="Link"/>
@@ -540,78 +661,123 @@
         <w:t xml:space="preserve">(2003)</w:t>
       </w:r>
     </w:p>
-    <w:p>
-      <w:pPr>
-        <w:pStyle w:val="Compact"/>
-        <w:numPr>
-          <w:numId w:val="8"/>
-          <w:ilvl w:val="0"/>
-        </w:numPr>
-      </w:pPr>
-      <w:hyperlink r:id="rId35">
-        <w:r>
-          <w:rPr>
-            <w:rStyle w:val="Link"/>
-          </w:rPr>
-          <w:t xml:space="preserve">Organized engineering design and build trip to Honduran orphanage</w:t>
-        </w:r>
-      </w:hyperlink>
-      <w:r>
-        <w:t xml:space="preserve"> </w:t>
-      </w:r>
-      <w:r>
-        <w:t xml:space="preserve">(2004)</w:t>
-      </w:r>
-    </w:p>
-    <w:bookmarkStart w:id="36" w:name="skills"/>
+    <w:bookmarkStart w:id="38" w:name="professional-activities"/>
     <w:p>
       <w:pPr>
         <w:pStyle w:val="Heading2"/>
       </w:pPr>
       <w:r>
+        <w:t xml:space="preserve">Professional Activities</w:t>
+      </w:r>
+    </w:p>
+    <w:bookmarkEnd w:id="38"/>
+    <w:p>
+      <w:pPr>
+        <w:pStyle w:val="Compact"/>
+        <w:numPr>
+          <w:numId w:val="11"/>
+          <w:ilvl w:val="0"/>
+        </w:numPr>
+      </w:pPr>
+      <w:r>
+        <w:t xml:space="preserve">Early Career Professional Development in Medical Imaging Workshop, SPIE Medical Imaging 2015</w:t>
+      </w:r>
+    </w:p>
+    <w:p>
+      <w:pPr>
+        <w:pStyle w:val="Compact"/>
+        <w:numPr>
+          <w:numId w:val="11"/>
+          <w:ilvl w:val="0"/>
+        </w:numPr>
+      </w:pPr>
+      <w:r>
+        <w:t xml:space="preserve">Associate Editor, Ultrasonic Imaging journal (2016-)</w:t>
+      </w:r>
+    </w:p>
+    <w:p>
+      <w:pPr>
+        <w:pStyle w:val="Compact"/>
+        <w:numPr>
+          <w:numId w:val="11"/>
+          <w:ilvl w:val="0"/>
+        </w:numPr>
+      </w:pPr>
+      <w:r>
+        <w:t xml:space="preserve">Reviewer for Ultrasound in Medicine and Biology, Ultrasonic Imaging jounal</w:t>
+      </w:r>
+    </w:p>
+    <w:bookmarkStart w:id="39" w:name="submitted-proposals"/>
+    <w:p>
+      <w:pPr>
+        <w:pStyle w:val="Heading2"/>
+      </w:pPr>
+      <w:r>
+        <w:t xml:space="preserve">Submitted proposals</w:t>
+      </w:r>
+    </w:p>
+    <w:bookmarkEnd w:id="39"/>
+    <w:p>
+      <w:pPr>
+        <w:pStyle w:val="Compact"/>
+        <w:numPr>
+          <w:numId w:val="12"/>
+          <w:ilvl w:val="0"/>
+        </w:numPr>
+      </w:pPr>
+      <w:r>
+        <w:t xml:space="preserve">"Sensor-enabled Ultrasound Probes for Volumetric Image Acquisition and Interpretation: Proof of Concept in Pediatric Appendicitis". Duke – Wallace H. Coulter Translational Research Grants Program</w:t>
+      </w:r>
+    </w:p>
+    <w:p>
+      <w:pPr>
+        <w:pStyle w:val="Compact"/>
+        <w:numPr>
+          <w:numId w:val="12"/>
+          <w:ilvl w:val="0"/>
+        </w:numPr>
+      </w:pPr>
+      <w:r>
+        <w:t xml:space="preserve">"Portable Ultrasound Device for Staging Liver Fibrosis". Duke – Wallace H. Coulter Translational Research Grants Program</w:t>
+      </w:r>
+    </w:p>
+    <w:bookmarkStart w:id="40" w:name="skills"/>
+    <w:p>
+      <w:pPr>
+        <w:pStyle w:val="Heading2"/>
+      </w:pPr>
+      <w:r>
         <w:t xml:space="preserve">Skills</w:t>
       </w:r>
     </w:p>
-    <w:bookmarkEnd w:id="36"/>
-    <w:p>
-      <w:pPr>
-        <w:pStyle w:val="Compact"/>
-        <w:numPr>
-          <w:numId w:val="9"/>
-          <w:ilvl w:val="0"/>
-        </w:numPr>
-      </w:pPr>
-      <w:r>
-        <w:t xml:space="preserve">Advanced signal and imaging processing programming: Matlab, Python, LabVIEW</w:t>
-      </w:r>
-    </w:p>
-    <w:p>
-      <w:pPr>
-        <w:pStyle w:val="Compact"/>
-        <w:numPr>
-          <w:numId w:val="9"/>
-          <w:ilvl w:val="0"/>
-        </w:numPr>
-      </w:pPr>
-      <w:r>
-        <w:t xml:space="preserve">Working knowlegde of many tools and languages: C/C++, OpenCL, R, Mathematica, MS Office</w:t>
-      </w:r>
-    </w:p>
-    <w:p>
-      <w:pPr>
-        <w:pStyle w:val="Compact"/>
-        <w:numPr>
-          <w:numId w:val="9"/>
-          <w:ilvl w:val="0"/>
-        </w:numPr>
-      </w:pPr>
-      <w:r>
-        <w:t xml:space="preserve">Picked up for small web projects: PHP, Ruby/Rails, Perl, flavors of SQL, HTML5, Javascript,</w:t>
-      </w:r>
-      <w:r>
-        <w:t xml:space="preserve"> </w:t>
-      </w:r>
-      <w:hyperlink r:id="rId37">
+    <w:bookmarkEnd w:id="40"/>
+    <w:p>
+      <w:pPr>
+        <w:pStyle w:val="Compact"/>
+        <w:numPr>
+          <w:numId w:val="13"/>
+          <w:ilvl w:val="0"/>
+        </w:numPr>
+      </w:pPr>
+      <w:r>
+        <w:t xml:space="preserve">Advanced signal and imaging processing programming: Matlab and Python</w:t>
+      </w:r>
+    </w:p>
+    <w:p>
+      <w:pPr>
+        <w:pStyle w:val="Compact"/>
+        <w:numPr>
+          <w:numId w:val="13"/>
+          <w:ilvl w:val="0"/>
+        </w:numPr>
+      </w:pPr>
+      <w:r>
+        <w:t xml:space="preserve">Working knowledge of many tools and languages:</w:t>
+      </w:r>
+      <w:r>
+        <w:t xml:space="preserve"> </w:t>
+      </w:r>
+      <w:hyperlink r:id="rId41">
         <w:r>
           <w:rPr>
             <w:rStyle w:val="Link"/>
@@ -620,25 +786,14 @@
         </w:r>
       </w:hyperlink>
       <w:r>
-        <w:t xml:space="preserve">, Markdown, and</w:t>
-      </w:r>
-      <w:r>
-        <w:t xml:space="preserve"> </w:t>
-      </w:r>
-      <w:hyperlink r:id="rId38">
-        <w:r>
-          <w:rPr>
-            <w:rStyle w:val="Link"/>
-          </w:rPr>
-          <w:t xml:space="preserve">reStructuredText</w:t>
-        </w:r>
-      </w:hyperlink>
-    </w:p>
-    <w:p>
-      <w:pPr>
-        <w:pStyle w:val="Compact"/>
-        <w:numPr>
-          <w:numId w:val="9"/>
+        <w:t xml:space="preserve">, C/C++, OpenCL/CUDA, MS Office, and Markdown</w:t>
+      </w:r>
+    </w:p>
+    <w:p>
+      <w:pPr>
+        <w:pStyle w:val="Compact"/>
+        <w:numPr>
+          <w:numId w:val="13"/>
           <w:ilvl w:val="0"/>
         </w:numPr>
       </w:pPr>
@@ -650,7 +805,7 @@
       <w:pPr>
         <w:pStyle w:val="Compact"/>
         <w:numPr>
-          <w:numId w:val="9"/>
+          <w:numId w:val="13"/>
           <w:ilvl w:val="0"/>
         </w:numPr>
       </w:pPr>
@@ -662,7 +817,7 @@
       <w:pPr>
         <w:pStyle w:val="Compact"/>
         <w:numPr>
-          <w:numId w:val="9"/>
+          <w:numId w:val="13"/>
           <w:ilvl w:val="0"/>
         </w:numPr>
       </w:pPr>
@@ -670,292 +825,268 @@
         <w:t xml:space="preserve">Successful writer of fellowships and scholarships</w:t>
       </w:r>
     </w:p>
-    <w:bookmarkStart w:id="39" w:name="interests"/>
+    <w:p>
+      <w:pPr>
+        <w:pStyle w:val="Compact"/>
+        <w:numPr>
+          <w:numId w:val="13"/>
+          <w:ilvl w:val="0"/>
+        </w:numPr>
+      </w:pPr>
+      <w:r>
+        <w:t xml:space="preserve">Personal projects in mobile and embedded systems:</w:t>
+      </w:r>
+      <w:r>
+        <w:t xml:space="preserve"> </w:t>
+      </w:r>
+      <w:hyperlink r:id="rId42">
+        <w:r>
+          <w:rPr>
+            <w:rStyle w:val="Link"/>
+          </w:rPr>
+          <w:t xml:space="preserve">Arduino</w:t>
+        </w:r>
+      </w:hyperlink>
+      <w:r>
+        <w:t xml:space="preserve">,</w:t>
+      </w:r>
+      <w:r>
+        <w:t xml:space="preserve"> </w:t>
+      </w:r>
+      <w:hyperlink r:id="rId43">
+        <w:r>
+          <w:rPr>
+            <w:rStyle w:val="Link"/>
+          </w:rPr>
+          <w:t xml:space="preserve">Raspberry Pi</w:t>
+        </w:r>
+      </w:hyperlink>
+    </w:p>
+    <w:bookmarkStart w:id="44" w:name="journal-articles"/>
+    <w:p>
+      <w:pPr>
+        <w:pStyle w:val="Heading3"/>
+      </w:pPr>
+      <w:r>
+        <w:t xml:space="preserve">Journal Articles</w:t>
+      </w:r>
+    </w:p>
+    <w:bookmarkEnd w:id="44"/>
+    <w:p>
+      <w:r>
+        <w:t xml:space="preserve">[1–11]</w:t>
+      </w:r>
+    </w:p>
+    <w:bookmarkStart w:id="45" w:name="abstracts-and-proceedings"/>
+    <w:p>
+      <w:pPr>
+        <w:pStyle w:val="Heading3"/>
+      </w:pPr>
+      <w:r>
+        <w:t xml:space="preserve">Abstracts and Proceedings</w:t>
+      </w:r>
+    </w:p>
+    <w:bookmarkEnd w:id="45"/>
+    <w:p>
+      <w:r>
+        <w:t xml:space="preserve">[12–34]</w:t>
+      </w:r>
+    </w:p>
+    <w:bookmarkStart w:id="46" w:name="publications"/>
     <w:p>
       <w:pPr>
         <w:pStyle w:val="Heading2"/>
       </w:pPr>
       <w:r>
-        <w:t xml:space="preserve">Interests</w:t>
-      </w:r>
-    </w:p>
-    <w:bookmarkEnd w:id="39"/>
-    <w:p>
-      <w:pPr>
-        <w:pStyle w:val="Compact"/>
-        <w:numPr>
-          <w:numId w:val="10"/>
-          <w:ilvl w:val="0"/>
-        </w:numPr>
-      </w:pPr>
-      <w:r>
-        <w:t xml:space="preserve">Tracking Energy efficiency:</w:t>
-      </w:r>
-      <w:r>
-        <w:t xml:space="preserve"> </w:t>
-      </w:r>
-      <w:hyperlink r:id="rId40">
-        <w:r>
-          <w:rPr>
-            <w:rStyle w:val="Link"/>
-          </w:rPr>
-          <w:t xml:space="preserve">TED5000</w:t>
-        </w:r>
-      </w:hyperlink>
-      <w:r>
-        <w:t xml:space="preserve"> </w:t>
-      </w:r>
-      <w:r>
-        <w:t xml:space="preserve">owner,</w:t>
-      </w:r>
-      <w:r>
-        <w:t xml:space="preserve"> </w:t>
-      </w:r>
-      <w:hyperlink r:id="rId41">
-        <w:r>
-          <w:rPr>
-            <w:rStyle w:val="Link"/>
-          </w:rPr>
-          <w:t xml:space="preserve">Plotwatt</w:t>
-        </w:r>
-      </w:hyperlink>
-      <w:r>
-        <w:t xml:space="preserve"> </w:t>
-      </w:r>
-      <w:r>
-        <w:t xml:space="preserve">user,</w:t>
-      </w:r>
-      <w:r>
-        <w:t xml:space="preserve"> </w:t>
-      </w:r>
-      <w:hyperlink r:id="rId42">
-        <w:r>
-          <w:rPr>
-            <w:rStyle w:val="Link"/>
-          </w:rPr>
-          <w:t xml:space="preserve">Neurio</w:t>
-        </w:r>
-      </w:hyperlink>
-      <w:r>
-        <w:t xml:space="preserve"> </w:t>
-      </w:r>
-      <w:r>
-        <w:t xml:space="preserve">backer,</w:t>
-      </w:r>
-      <w:r>
-        <w:t xml:space="preserve"> </w:t>
-      </w:r>
-      <w:hyperlink r:id="rId43">
-        <w:r>
-          <w:rPr>
-            <w:rStyle w:val="Link"/>
-          </w:rPr>
-          <w:t xml:space="preserve">MS Hohm</w:t>
-        </w:r>
-      </w:hyperlink>
-      <w:r>
-        <w:t xml:space="preserve"> </w:t>
-      </w:r>
-      <w:r>
-        <w:t xml:space="preserve">&amp;</w:t>
-      </w:r>
-      <w:r>
-        <w:t xml:space="preserve"> </w:t>
-      </w:r>
-      <w:hyperlink r:id="rId44">
-        <w:r>
-          <w:rPr>
-            <w:rStyle w:val="Link"/>
-          </w:rPr>
-          <w:t xml:space="preserve">Google PowerMeter</w:t>
-        </w:r>
-      </w:hyperlink>
-      <w:r>
-        <w:t xml:space="preserve"> </w:t>
-      </w:r>
-      <w:r>
-        <w:t xml:space="preserve">ex-user</w:t>
-      </w:r>
-    </w:p>
-    <w:p>
-      <w:pPr>
-        <w:pStyle w:val="Compact"/>
-        <w:numPr>
-          <w:numId w:val="10"/>
-          <w:ilvl w:val="0"/>
-        </w:numPr>
-      </w:pPr>
-      <w:r>
-        <w:t xml:space="preserve">Creating tools to close feedback loops: measure data, effect change, and automate it</w:t>
-      </w:r>
-    </w:p>
-    <w:p>
-      <w:pPr>
-        <w:pStyle w:val="Compact"/>
-        <w:numPr>
-          <w:numId w:val="10"/>
-          <w:ilvl w:val="0"/>
-        </w:numPr>
-      </w:pPr>
-      <w:r>
-        <w:t xml:space="preserve">Personal 'hacking' in mobile and embedded systems:</w:t>
-      </w:r>
-      <w:r>
-        <w:t xml:space="preserve"> </w:t>
-      </w:r>
-      <w:hyperlink r:id="rId45">
-        <w:r>
-          <w:rPr>
-            <w:rStyle w:val="Link"/>
-          </w:rPr>
-          <w:t xml:space="preserve">Arduino</w:t>
-        </w:r>
-      </w:hyperlink>
-      <w:r>
-        <w:t xml:space="preserve">,</w:t>
-      </w:r>
-      <w:r>
-        <w:t xml:space="preserve"> </w:t>
-      </w:r>
-      <w:hyperlink r:id="rId46">
-        <w:r>
-          <w:rPr>
-            <w:rStyle w:val="Link"/>
-          </w:rPr>
-          <w:t xml:space="preserve">Raspberry Pi</w:t>
-        </w:r>
-      </w:hyperlink>
-      <w:r>
-        <w:t xml:space="preserve">,</w:t>
-      </w:r>
-      <w:r>
-        <w:t xml:space="preserve"> </w:t>
+        <w:t xml:space="preserve">Publications</w:t>
+      </w:r>
+    </w:p>
+    <w:bookmarkEnd w:id="46"/>
+    <w:p>
+      <w:r>
+        <w:t xml:space="preserve">1. Fahey BJ, Nelson RC, Bradway DP, Hsu SJ, Dumont DM, et al. (2008) In vivo visualization of abdominal malignancies with acoustic radiation force elastography. Physics in medicine and biology 53: 279–93. doi:</w:t>
       </w:r>
       <w:hyperlink r:id="rId47">
         <w:r>
           <w:rPr>
             <w:rStyle w:val="Link"/>
           </w:rPr>
-          <w:t xml:space="preserve">Android</w:t>
-        </w:r>
-      </w:hyperlink>
-    </w:p>
-    <w:p>
-      <w:pPr>
-        <w:pStyle w:val="Compact"/>
-        <w:numPr>
-          <w:numId w:val="10"/>
-          <w:ilvl w:val="0"/>
-        </w:numPr>
-      </w:pPr>
-      <w:r>
-        <w:t xml:space="preserve">Behavioral Economics and decision making: the UK's</w:t>
-      </w:r>
-      <w:r>
-        <w:t xml:space="preserve"> </w:t>
+          <w:t xml:space="preserve">10.1088/0031-9155/53/1/020</w:t>
+        </w:r>
+      </w:hyperlink>
+    </w:p>
+    <w:p>
+      <w:r>
+        <w:t xml:space="preserve">2. Fahey BJ, Nelson RC, Hsu SJ, Bradway DP, Dumont DM, et al. (2008) In vivo guidance and assessment of liver radio-frequency ablation with acoustic radiation force elastography. Ultrasound in medicine &amp; biology 34: 1590–603. doi:</w:t>
       </w:r>
       <w:hyperlink r:id="rId48">
         <w:r>
           <w:rPr>
             <w:rStyle w:val="Link"/>
           </w:rPr>
-          <w:t xml:space="preserve">'Nudge Unit'</w:t>
-        </w:r>
-      </w:hyperlink>
-      <w:r>
-        <w:t xml:space="preserve">, the work of</w:t>
-      </w:r>
-      <w:r>
-        <w:t xml:space="preserve"> </w:t>
+          <w:t xml:space="preserve">10.1016/j.ultrasmedbio.2008.03.006</w:t>
+        </w:r>
+      </w:hyperlink>
+    </w:p>
+    <w:p>
+      <w:r>
+        <w:t xml:space="preserve">3. Nightingale K, Palmeri M, Zhai L, Frinkley K, Wang M, et al. (KR) Impulsive acoustic radiation force: imaging approaches and clinical applications. The Journal of the Acoustical Society of America 123: 3792. doi:</w:t>
       </w:r>
       <w:hyperlink r:id="rId49">
         <w:r>
           <w:rPr>
             <w:rStyle w:val="Link"/>
           </w:rPr>
-          <w:t xml:space="preserve">Dan Ariely</w:t>
-        </w:r>
-      </w:hyperlink>
-    </w:p>
-    <w:bookmarkStart w:id="50" w:name="journal-articles"/>
-    <w:p>
-      <w:pPr>
-        <w:pStyle w:val="Heading3"/>
-      </w:pPr>
-      <w:r>
-        <w:t xml:space="preserve">Journal Articles</w:t>
-      </w:r>
-    </w:p>
-    <w:bookmarkEnd w:id="50"/>
-    <w:p>
-      <w:r>
-        <w:t xml:space="preserve">[1–10]</w:t>
-      </w:r>
-    </w:p>
-    <w:bookmarkStart w:id="51" w:name="abstracts-and-proceedings"/>
-    <w:p>
-      <w:pPr>
-        <w:pStyle w:val="Heading3"/>
-      </w:pPr>
-      <w:r>
-        <w:t xml:space="preserve">Abstracts and Proceedings</w:t>
-      </w:r>
-    </w:p>
-    <w:bookmarkEnd w:id="51"/>
-    <w:p>
-      <w:r>
-        <w:t xml:space="preserve">[11–32]</w:t>
-      </w:r>
-    </w:p>
-    <w:bookmarkStart w:id="52" w:name="publications"/>
-    <w:p>
-      <w:pPr>
-        <w:pStyle w:val="Heading2"/>
-      </w:pPr>
-      <w:r>
-        <w:t xml:space="preserve">Publications</w:t>
-      </w:r>
-    </w:p>
-    <w:bookmarkEnd w:id="52"/>
-    <w:p>
-      <w:r>
-        <w:t xml:space="preserve">1. Fahey BJ, Nelson RC, Bradway DP, Hsu SJ, Dumont DM, et al. (2008) In vivo visualization of abdominal malignancies with acoustic radiation force elastography. Physics in medicine and biology 53: 279–93. doi:</w:t>
+          <w:t xml:space="preserve">10.1121/1.2935460</w:t>
+        </w:r>
+      </w:hyperlink>
+    </w:p>
+    <w:p>
+      <w:r>
+        <w:t xml:space="preserve">4. Nightingale K, Palmeri M, Dahl J, Bradway D, Hsu S, et al. (2009) Elasticity imaging with acoustic radiation force: Methods and clinical applications. Japanese journal of medical ultrasonics 36: 116.</w:t>
+      </w:r>
+    </w:p>
+    <w:p>
+      <w:r>
+        <w:t xml:space="preserve">5. Wolf PD, Eyerly SA, Bradway DP, Dumont DM, Bahnson TD, et al. (2011) Near real time evaluation of cardiac radiofrequency ablation lesions with intracardiac echocardiography based acoustic radiation force impulse imaging. The Journal of the Acoustical Society of America 129: 2438. doi:</w:t>
+      </w:r>
+      <w:hyperlink r:id="rId50">
+        <w:r>
+          <w:rPr>
+            <w:rStyle w:val="Link"/>
+          </w:rPr>
+          <w:t xml:space="preserve">10.1121/1.3587978</w:t>
+        </w:r>
+      </w:hyperlink>
+    </w:p>
+    <w:p>
+      <w:r>
+        <w:t xml:space="preserve">6. Eyerly SA, Bahnson TD, Koontz JI, Bradway DP, Dumont DM, et al. (2012) Intracardiac acoustic radiation force impulse imaging: A novel imaging method for intraprocedural evaluation of radiofrequency ablation lesions. Heart rhythm: the official journal of the Heart Rhythm Society 9: 1855–1862. doi:</w:t>
+      </w:r>
+      <w:hyperlink r:id="rId51">
+        <w:r>
+          <w:rPr>
+            <w:rStyle w:val="Link"/>
+          </w:rPr>
+          <w:t xml:space="preserve">10.1016/j.hrthm.2012.07.003</w:t>
+        </w:r>
+      </w:hyperlink>
+    </w:p>
+    <w:p>
+      <w:r>
+        <w:t xml:space="preserve">7. Hollender P, Bradway D, Wolf P, Goswami R, Trahey G (2013) Intracardiac acoustic radiation force impulse (aRFI) and shear wave imaging in pigs with focal infarctions. IEEE transactions on ultrasonics, ferroelectrics, and frequency control 60: 1669–1682. doi:</w:t>
+      </w:r>
+      <w:hyperlink r:id="rId52">
+        <w:r>
+          <w:rPr>
+            <w:rStyle w:val="Link"/>
+          </w:rPr>
+          <w:t xml:space="preserve">10.1109/TUFFC.2013.2749</w:t>
+        </w:r>
+      </w:hyperlink>
+    </w:p>
+    <w:p>
+      <w:r>
+        <w:t xml:space="preserve">8. Patel V, Dahl JJ, Bradway DP, Doherty JR, Lee SY, et al. (2014) Acoustic Radiation Force Impulse Imaging (ARFI) on an IVUS Circular Array. Ultrasonic Imaging 36: 98–111. doi:</w:t>
       </w:r>
       <w:hyperlink r:id="rId53">
         <w:r>
           <w:rPr>
             <w:rStyle w:val="Link"/>
           </w:rPr>
-          <w:t xml:space="preserve">10.1088/0031-9155/53/1/020</w:t>
-        </w:r>
-      </w:hyperlink>
-    </w:p>
-    <w:p>
-      <w:r>
-        <w:t xml:space="preserve">2. Fahey BJ, Nelson RC, Hsu SJ, Bradway DP, Dumont DM, et al. (2008) In vivo guidance and assessment of liver radio-frequency ablation with acoustic radiation force elastography. Ultrasound in medicine &amp; biology 34: 1590–603. doi:</w:t>
+          <w:t xml:space="preserve">10.1177/0161734613511595</w:t>
+        </w:r>
+      </w:hyperlink>
+    </w:p>
+    <w:p>
+      <w:r>
+        <w:t xml:space="preserve">9. Eyerly SA, Bahnson TD, Koontz JI, Bradway DP, Dumont DM, et al. (2014) Contrast in Intracardiac Acoustic Radiation Force Impulse Images of Radiofrequency Ablation Lesions. Ultrasonic Imaging 36: 133–148. doi:</w:t>
       </w:r>
       <w:hyperlink r:id="rId54">
         <w:r>
           <w:rPr>
             <w:rStyle w:val="Link"/>
           </w:rPr>
-          <w:t xml:space="preserve">10.1016/j.ultrasmedbio.2008.03.006</w:t>
-        </w:r>
-      </w:hyperlink>
-    </w:p>
-    <w:p>
-      <w:r>
-        <w:t xml:space="preserve">3. Nightingale K, Palmeri M, Zhai L, Frinkley K, Wang M, et al. (KR) Impulsive acoustic radiation force: imaging approaches and clinical applications. The Journal of the Acoustical Society of America 123: 3792. Available:</w:t>
-      </w:r>
-      <w:r>
-        <w:t xml:space="preserve"> </w:t>
+          <w:t xml:space="preserve">10.1177/0161734613519602</w:t>
+        </w:r>
+      </w:hyperlink>
+    </w:p>
+    <w:p>
+      <w:r>
+        <w:t xml:space="preserve">10. Jensen JA, Rasmussen MF, Pihl MJ, Holbek S, Villag</w:t>
+      </w:r>
+      <w:r>
+        <w:t xml:space="preserve">ó</w:t>
+      </w:r>
+      <w:r>
+        <w:t xml:space="preserve">mez HCA, et al. (2016) Safety assessment of advanced imaging sequences i: Measurements. IEEE transactions on ultrasonics, ferroelectrics, and frequency control 63: 110–119. doi:</w:t>
       </w:r>
       <w:hyperlink r:id="rId55">
         <w:r>
           <w:rPr>
             <w:rStyle w:val="Link"/>
           </w:rPr>
-          <w:t xml:space="preserve">http://scitation.aip.org/content/asa/journal/jasa/123/5/10.1121/1.2935460</w:t>
+          <w:t xml:space="preserve">10.1109/TUFFC.2015.2502987</w:t>
+        </w:r>
+      </w:hyperlink>
+    </w:p>
+    <w:p>
+      <w:r>
+        <w:t xml:space="preserve">11. Bottenus N, Long W, Zhang H, Jakovljevic M, Bradway D, et al. (2016) Feasibility of swept synthetic aperture ultrasound imaging. doi:</w:t>
+      </w:r>
+      <w:hyperlink r:id="rId56">
+        <w:r>
+          <w:rPr>
+            <w:rStyle w:val="Link"/>
+          </w:rPr>
+          <w:t xml:space="preserve">10.1109/TMI.2016.2524992</w:t>
+        </w:r>
+      </w:hyperlink>
+    </w:p>
+    <w:p>
+      <w:r>
+        <w:t xml:space="preserve">12. Hsu SJ, Bradway DP, Fahey BJ, Trahey GE (2007) Transthoracic Acoustic Radiation Force Impulse Imaging of the Cardiac Cycle. In: Ultrasonic measurement and imaging of tissue elasticity.</w:t>
+      </w:r>
+    </w:p>
+    <w:p>
+      <w:r>
+        <w:t xml:space="preserve">13. Bradway DP, Hsu SJ, Fahey BJ, Dahl JJ, Nichols TC, et al. (2007) 6B-6 Transthoracic Cardiac Acoustic Radiation Force Impulse Imaging: A Feasibility Study. IEEE. pp. 448–451. doi:</w:t>
+      </w:r>
+      <w:hyperlink r:id="rId57">
+        <w:r>
+          <w:rPr>
+            <w:rStyle w:val="Link"/>
+          </w:rPr>
+          <w:t xml:space="preserve">10.1109/ULTSYM.2007.121</w:t>
+        </w:r>
+      </w:hyperlink>
+    </w:p>
+    <w:p>
+      <w:r>
+        <w:t xml:space="preserve">14. Fahey BJ, Nelson RC, Hsu SJ, Bradway DP, Dumont DM, et al. (2007) 6B-4 In Vivo Acoustic Radiation Force Impulse Imaging of Abdominal Lesions. In: 2007 iEEE ultrasonics symposium proceedings. IEEE. pp. 440–443. doi:</w:t>
+      </w:r>
+      <w:hyperlink r:id="rId58">
+        <w:r>
+          <w:rPr>
+            <w:rStyle w:val="Link"/>
+          </w:rPr>
+          <w:t xml:space="preserve">10.1109/ULTSYM.2007.119</w:t>
+        </w:r>
+      </w:hyperlink>
+    </w:p>
+    <w:p>
+      <w:r>
+        <w:t xml:space="preserve">15. Bradway DP, Fahey BJ, Nelson RC, Trahey GE (2009) ARFI imaging of abdominal ablation and liver lesion biopsy. In: International symposium on ultrasonic imaging and tissue characterization, 2009. Available:</w:t>
+      </w:r>
+      <w:r>
+        <w:t xml:space="preserve"> </w:t>
+      </w:r>
+      <w:hyperlink r:id="rId59">
+        <w:r>
+          <w:rPr>
+            <w:rStyle w:val="Link"/>
+          </w:rPr>
+          <w:t xml:space="preserve">http://uitc-symposium.org/2009_abstracts.pdf</w:t>
         </w:r>
       </w:hyperlink>
       <w:r>
@@ -964,22 +1095,17 @@
     </w:p>
     <w:p>
       <w:r>
-        <w:t xml:space="preserve">4. NIGHTINGALE K, PALMERI M, DAHL J, BRADWAY D, HSU S, et al. (2009) Elasticity imaging with acoustic radiation force: Methods and clinical applications. Japanese journal of medical ultrasonics 36: 116.</w:t>
-      </w:r>
-    </w:p>
-    <w:p>
-      <w:r>
-        <w:t xml:space="preserve">5. Wolf PD, Eyerly SA, Bradway DP, Dumont DM, Bahnson TD, et al. (2011) Near real time evaluation of cardiac radiofrequency ablation lesions with intracardiac echocardiography based acoustic radiation force impulse imaging. The Journal of the Acoustical Society of America 129: 2438. Available:</w:t>
-      </w:r>
-      <w:r>
-        <w:t xml:space="preserve"> </w:t>
-      </w:r>
-      <w:hyperlink r:id="rId56">
-        <w:r>
-          <w:rPr>
-            <w:rStyle w:val="Link"/>
-          </w:rPr>
-          <w:t xml:space="preserve">http://scitation.aip.org/content/asa/journal/jasa/129/4/10.1121/1.3587978</w:t>
+        <w:t xml:space="preserve">16. Husarik D, Nelson RC, Bradway DP, Fahey BJ, Nightingale KR, et al. (2009) First Clinical Experience with Sonographic Elastography of the Liver Using Acoustic Radiation Force Impulse (ARFI) Imaging. In: RSNA. Available:</w:t>
+      </w:r>
+      <w:r>
+        <w:t xml:space="preserve"> </w:t>
+      </w:r>
+      <w:hyperlink r:id="rId60">
+        <w:r>
+          <w:rPr>
+            <w:rStyle w:val="Link"/>
+          </w:rPr>
+          <w:t xml:space="preserve">http://rsna2009.rsna.org/search</w:t>
         </w:r>
       </w:hyperlink>
       <w:r>
@@ -988,30 +1114,17 @@
     </w:p>
     <w:p>
       <w:r>
-        <w:t xml:space="preserve">6. Eyerly SA, Bahnson TD, Koontz JI, Bradway DP, Dumont DM, et al. (2012) Intracardiac acoustic radiation force impulse imaging: A novel imaging method for intraprocedural evaluation of radiofrequency ablation lesions. Heart rhythm: the official journal of the Heart Rhythm Society 9: 1855–1862. doi:</w:t>
-      </w:r>
-      <w:hyperlink r:id="rId57">
-        <w:r>
-          <w:rPr>
-            <w:rStyle w:val="Link"/>
-          </w:rPr>
-          <w:t xml:space="preserve">10.1016/j.hrthm.2012.07.003</w:t>
-        </w:r>
-      </w:hyperlink>
-    </w:p>
-    <w:p>
-      <w:r>
-        <w:t xml:space="preserve">7. Hollender P, Bradway D, Wolf P, Goswami R, Trahey G (2013) Intracardiac acoustic radiation force impulse (ARFI) and shear wave imaging in pigs with focal infarctions. IEEE transactions on ultrasonics, ferroelectrics, and frequency control 60: 1669–1682. Available:</w:t>
-      </w:r>
-      <w:r>
-        <w:t xml:space="preserve"> </w:t>
-      </w:r>
-      <w:hyperlink r:id="rId58">
-        <w:r>
-          <w:rPr>
-            <w:rStyle w:val="Link"/>
-          </w:rPr>
-          <w:t xml:space="preserve">http://ieeexplore.ieee.org/lpdocs/epic03/wrapper.htm?arnumber=6573445</w:t>
+        <w:t xml:space="preserve">17. Nelson RC, Bradway DP, Fahey BJ, Trahey GE (2009) Future Application of Ultrasound: Acoustic Radiation Force Impulse (ARFI) Imaging. In: AIUM. Available:</w:t>
+      </w:r>
+      <w:r>
+        <w:t xml:space="preserve"> </w:t>
+      </w:r>
+      <w:hyperlink r:id="rId61">
+        <w:r>
+          <w:rPr>
+            <w:rStyle w:val="Link"/>
+          </w:rPr>
+          <w:t xml:space="preserve">http://www.aium.org/loginRequired/membersOnly/proceedings/2009.pdf</w:t>
         </w:r>
       </w:hyperlink>
       <w:r>
@@ -1020,53 +1133,17 @@
     </w:p>
     <w:p>
       <w:r>
-        <w:t xml:space="preserve">8. Hollender P, Bradway D, Wolf P, Goswami R, Trahey G (2013) Intracardiac Acoustic Radiation Force Impulse ( ARFI ) and Shear Wave Imaging in Pigs with Focal Infarctions. IEEE transactions on ultrasonics, ferroelectrics, and frequency control in press.</w:t>
-      </w:r>
-    </w:p>
-    <w:p>
-      <w:r>
-        <w:t xml:space="preserve">9. Patel V, Dahl JJ, Bradway DP, Doherty JR, Lee SY, et al. (2014) Acoustic Radiation Force Impulse Imaging (ARFI) on an IVUS Circular Array. Ultrasonic Imaging 36: 98–111. doi:</w:t>
-      </w:r>
-      <w:hyperlink r:id="rId59">
-        <w:r>
-          <w:rPr>
-            <w:rStyle w:val="Link"/>
-          </w:rPr>
-          <w:t xml:space="preserve">10.1177/0161734613511595</w:t>
-        </w:r>
-      </w:hyperlink>
-    </w:p>
-    <w:p>
-      <w:r>
-        <w:t xml:space="preserve">10. Eyerly SA, Bahnson TD, Koontz JI, Bradway DP, Dumont DM, et al. (2014) Contrast in Intracardiac Acoustic Radiation Force Impulse Images of Radiofrequency Ablation Lesions. Ultrasonic Imaging 36: 133–148. doi:</w:t>
-      </w:r>
-      <w:hyperlink r:id="rId60">
-        <w:r>
-          <w:rPr>
-            <w:rStyle w:val="Link"/>
-          </w:rPr>
-          <w:t xml:space="preserve">10.1177/0161734613519602</w:t>
-        </w:r>
-      </w:hyperlink>
-    </w:p>
-    <w:p>
-      <w:r>
-        <w:t xml:space="preserve">11. Hsu SJ, Bradway DP, Fahey BJ, Trahey GE (2007) Transthoracic Acoustic Radiation Force Impulse Imaging of the Cardiac Cycle. In: Ultrasonic measurement and imaging of tissue elasticity.</w:t>
-      </w:r>
-    </w:p>
-    <w:p>
-      <w:r>
-        <w:t xml:space="preserve">12. Bradway DP, Hsu SJ, Fahey BJ, Dahl JJ, Nichols TC, et al. (2007) 6B-6 Transthoracic Cardiac Acoustic Radiation Force Impulse Imaging: A Feasibility Study. Ieee. pp. 448–451. Available:</w:t>
-      </w:r>
-      <w:r>
-        <w:t xml:space="preserve"> </w:t>
-      </w:r>
-      <w:hyperlink r:id="rId61">
-        <w:r>
-          <w:rPr>
-            <w:rStyle w:val="Link"/>
-          </w:rPr>
-          <w:t xml:space="preserve">http://ieeexplore.ieee.org/lpdocs/epic03/wrapper.htm?arnumber=4409694</w:t>
+        <w:t xml:space="preserve">18. Bradway DP, Fahey BJ, Nelson RC, Trahey GE (2009) Recent Clinical Results of Acoustic Radiation Force Impulse Imaging of Abdominal Ablation. In: International tissue elasticity conference. Available:</w:t>
+      </w:r>
+      <w:r>
+        <w:t xml:space="preserve"> </w:t>
+      </w:r>
+      <w:hyperlink r:id="rId62">
+        <w:r>
+          <w:rPr>
+            <w:rStyle w:val="Link"/>
+          </w:rPr>
+          <w:t xml:space="preserve">http://www.elasticityconference.org/prior_conf/2009/PDF/2009Proceedings.pdf</w:t>
         </w:r>
       </w:hyperlink>
       <w:r>
@@ -1075,17 +1152,43 @@
     </w:p>
     <w:p>
       <w:r>
-        <w:t xml:space="preserve">13. Fahey BJ, Nelson RC, Hsu SJ, Bradway DP, Dumont DM, et al. (2007) 6B-4 In Vivo Acoustic Radiation Force Impulse Imaging of Abdominal Lesions. In: 2007 iEEE ultrasonics symposium proceedings. Ieee. pp. 440–443. Available:</w:t>
-      </w:r>
-      <w:r>
-        <w:t xml:space="preserve"> </w:t>
-      </w:r>
-      <w:hyperlink r:id="rId62">
-        <w:r>
-          <w:rPr>
-            <w:rStyle w:val="Link"/>
-          </w:rPr>
-          <w:t xml:space="preserve">http://ieeexplore.ieee.org/lpdocs/epic03/wrapper.htm?arnumber=4409692</w:t>
+        <w:t xml:space="preserve">19. Hsu SJ, Bradway DP, Bouchard RR, Hollender PJ, Wolf PD, et al. (2010) Parametric pressure-volume analysis and acoustic radiation force impulse imaging of left ventricular function. In: 2010 iEEE international ultrasonics symposium. IEEE. pp. 698–701. doi:</w:t>
+      </w:r>
+      <w:hyperlink r:id="rId63">
+        <w:r>
+          <w:rPr>
+            <w:rStyle w:val="Link"/>
+          </w:rPr>
+          <w:t xml:space="preserve">10.1109/ULTSYM.2010.5935661</w:t>
+        </w:r>
+      </w:hyperlink>
+    </w:p>
+    <w:p>
+      <w:r>
+        <w:t xml:space="preserve">20. Hollender PJ, Bouchard RR, Hsu SJ, Bradway DP, Wolf PD, et al. (2010) Intracardiac measurements of elasticity using Acoustic Radiation Force Impulse (ARFI) methods: Temporal and spatial stability of shear wave velocimetry. In: 2010 iEEE international ultrasonics symposium. IEEE. pp. 698–701. doi:</w:t>
+      </w:r>
+      <w:hyperlink r:id="rId64">
+        <w:r>
+          <w:rPr>
+            <w:rStyle w:val="Link"/>
+          </w:rPr>
+          <w:t xml:space="preserve">10.1109/ULTSYM.2010.5935946</w:t>
+        </w:r>
+      </w:hyperlink>
+    </w:p>
+    <w:p>
+      <w:r>
+        <w:t xml:space="preserve">21. Bradway DP, Hsu SJ, Wolf PD, Trahey GE (2010) Acoustic Radiation Force Impulse Imaging of Acute Myocardial Ischemia and Infarct. In: International symposium on ultrasonic imaging and tissue characterization. Available:</w:t>
+      </w:r>
+      <w:r>
+        <w:t xml:space="preserve"> </w:t>
+      </w:r>
+      <w:hyperlink r:id="rId65">
+        <w:r>
+          <w:rPr>
+            <w:rStyle w:val="Link"/>
+          </w:rPr>
+          <w:t xml:space="preserve">http://uitc-symposium.org/2010_abstracts.pdf</w:t>
         </w:r>
       </w:hyperlink>
       <w:r>
@@ -1094,17 +1197,17 @@
     </w:p>
     <w:p>
       <w:r>
-        <w:t xml:space="preserve">14. Bradway DP, Fahey BJ, Nelson RC, Trahey GE (2009) ARFI imaging of abdominal ablation and liver lesion biopsy. In: International symposium on ultrasonic imaging and tissue characterization, 2009. Available:</w:t>
-      </w:r>
-      <w:r>
-        <w:t xml:space="preserve"> </w:t>
-      </w:r>
-      <w:hyperlink r:id="rId63">
-        <w:r>
-          <w:rPr>
-            <w:rStyle w:val="Link"/>
-          </w:rPr>
-          <w:t xml:space="preserve">http://uitc-symposium.org/2009_abstracts.pdf</w:t>
+        <w:t xml:space="preserve">22. Bradway DP, Hsu SJ, Wolf PD, Trahey GE (2010) Transthoracic Acoustic Radiation Force Impulse Imaging of Cardiac Function. In: International tissue elasticity conference. Available:</w:t>
+      </w:r>
+      <w:r>
+        <w:t xml:space="preserve"> </w:t>
+      </w:r>
+      <w:hyperlink r:id="rId66">
+        <w:r>
+          <w:rPr>
+            <w:rStyle w:val="Link"/>
+          </w:rPr>
+          <w:t xml:space="preserve">http://www.elasticityconference.org/prior_conf/2010/PDF/2010Proceedings.pdf</w:t>
         </w:r>
       </w:hyperlink>
       <w:r>
@@ -1113,17 +1216,17 @@
     </w:p>
     <w:p>
       <w:r>
-        <w:t xml:space="preserve">15. Husarik D, Nelson RC, Bradway DP, Fahey BJ, Nightingale KR, et al. (2009) First Clinical Experience with Sonographic Elastography of the Liver Using Acoustic Radiation Force Impulse (ARFI) Imaging. In: RSNA. Available:</w:t>
-      </w:r>
-      <w:r>
-        <w:t xml:space="preserve"> </w:t>
-      </w:r>
-      <w:hyperlink r:id="rId64">
-        <w:r>
-          <w:rPr>
-            <w:rStyle w:val="Link"/>
-          </w:rPr>
-          <w:t xml:space="preserve">http://rsna2009.rsna.org/search</w:t>
+        <w:t xml:space="preserve">23. Bradway DP, Rosenzweig SR, Doherty JR, Hyun D, Trahey GE (2011) Recent Results and Advances in Transthoracic Cardiac Acoustic Radiation Force Impulse Imaging. In: International symposium on ultrasonic imaging and tissue characterization. Available:</w:t>
+      </w:r>
+      <w:r>
+        <w:t xml:space="preserve"> </w:t>
+      </w:r>
+      <w:hyperlink r:id="rId67">
+        <w:r>
+          <w:rPr>
+            <w:rStyle w:val="Link"/>
+          </w:rPr>
+          <w:t xml:space="preserve">http://www.elasticityconference.org/prior_conf/2011/PDF/2011ITECProceedings.pdf</w:t>
         </w:r>
       </w:hyperlink>
       <w:r>
@@ -1132,17 +1235,17 @@
     </w:p>
     <w:p>
       <w:r>
-        <w:t xml:space="preserve">16. Nelson RC, Bradway DP, Fahey BJ, Trahey GE (2009) Future Application of Ultrasound: Acoustic Radiation Force Impulse (ARFI) Imaging. In: AIUM. Available:</w:t>
-      </w:r>
-      <w:r>
-        <w:t xml:space="preserve"> </w:t>
-      </w:r>
-      <w:hyperlink r:id="rId65">
-        <w:r>
-          <w:rPr>
-            <w:rStyle w:val="Link"/>
-          </w:rPr>
-          <w:t xml:space="preserve">http://www.aium.org/loginRequired/membersOnly/proceedings/2009.pdf</w:t>
+        <w:t xml:space="preserve">24. Byram BC, Gianantonio DM, Bradway DP, Hyun D, Jakovljevic M, et al. (2011) Direct in vivo Myocardial Infarct Visualization Using 3D Ultrasound and Passive Strain Contrast. In: International tissue elasticity conference. Available:</w:t>
+      </w:r>
+      <w:r>
+        <w:t xml:space="preserve"> </w:t>
+      </w:r>
+      <w:hyperlink r:id="rId67">
+        <w:r>
+          <w:rPr>
+            <w:rStyle w:val="Link"/>
+          </w:rPr>
+          <w:t xml:space="preserve">http://www.elasticityconference.org/prior_conf/2011/PDF/2011ITECProceedings.pdf</w:t>
         </w:r>
       </w:hyperlink>
       <w:r>
@@ -1151,17 +1254,43 @@
     </w:p>
     <w:p>
       <w:r>
-        <w:t xml:space="preserve">17. Bradway DP, Fahey BJ, Nelson RC, Trahey GE (2009) Recent Clinical Results of Acoustic Radiation Force Impulse Imaging of Abdominal Ablation. In: International tissue elasticity conference. Available:</w:t>
-      </w:r>
-      <w:r>
-        <w:t xml:space="preserve"> </w:t>
-      </w:r>
-      <w:hyperlink r:id="rId66">
-        <w:r>
-          <w:rPr>
-            <w:rStyle w:val="Link"/>
-          </w:rPr>
-          <w:t xml:space="preserve">http://www.elasticityconference.org/prior_conf/2009/PDF/2009Proceedings.pdf</w:t>
+        <w:t xml:space="preserve">25. Byram BC, Bradway DP, Jakovljevic M, Gianantonio D, Hyun D, et al. (2011) Direct In Vivo Myocardial Infarct Visualization Using 3D Ultrasound and Passive Strain Contrast. In: IEEE ultrasonics symp. doi:</w:t>
+      </w:r>
+      <w:hyperlink r:id="rId68">
+        <w:r>
+          <w:rPr>
+            <w:rStyle w:val="Link"/>
+          </w:rPr>
+          <w:t xml:space="preserve">10.1109/ULTSYM.2011.0007</w:t>
+        </w:r>
+      </w:hyperlink>
+    </w:p>
+    <w:p>
+      <w:r>
+        <w:t xml:space="preserve">26. Bradway DP, Hollender PJ, Goswami R, Wolf PD, Trahey GE (2012) Feasibility and safety of transthoracic cardiac acoustic radiation force impulse imaging methods. In: 2012 iEEE international ultrasonics symposium. IEEE. pp. 2027–2030. doi:</w:t>
+      </w:r>
+      <w:hyperlink r:id="rId69">
+        <w:r>
+          <w:rPr>
+            <w:rStyle w:val="Link"/>
+          </w:rPr>
+          <w:t xml:space="preserve">10.1109/ULTSYM.2012.0507</w:t>
+        </w:r>
+      </w:hyperlink>
+    </w:p>
+    <w:p>
+      <w:r>
+        <w:t xml:space="preserve">27. Bradway DP, Hollender PJ, Goswami R, Wolf PD, Trahey GE (2012) Transthoracic Cardiac Acoustic Radiation Force Impulse Imaging: in vivo Feasibility, Methods, and Initial Results. In: International symposium on ultrasonic imaging and tissue characterization, 2012. Available:</w:t>
+      </w:r>
+      <w:r>
+        <w:t xml:space="preserve"> </w:t>
+      </w:r>
+      <w:hyperlink r:id="rId70">
+        <w:r>
+          <w:rPr>
+            <w:rStyle w:val="Link"/>
+          </w:rPr>
+          <w:t xml:space="preserve">http://uitc-symposium.org/2012_abstracts.pdf</w:t>
         </w:r>
       </w:hyperlink>
       <w:r>
@@ -1170,17 +1299,17 @@
     </w:p>
     <w:p>
       <w:r>
-        <w:t xml:space="preserve">18. Hsu SJ, Bradway DP, Bouchard RR, Hollender PJ, Wolf PD, et al. (2010) Parametric pressure-volume analysis and acoustic radiation force impulse imaging of left ventricular function. In: 2010 iEEE international ultrasonics symposium. Ieee. pp. 698–701. Available:</w:t>
-      </w:r>
-      <w:r>
-        <w:t xml:space="preserve"> </w:t>
-      </w:r>
-      <w:hyperlink r:id="rId67">
-        <w:r>
-          <w:rPr>
-            <w:rStyle w:val="Link"/>
-          </w:rPr>
-          <w:t xml:space="preserve">http://ieeexplore.ieee.org/lpdocs/epic03/wrapper.htm?arnumber=5935661</w:t>
+        <w:t xml:space="preserve">28. Hollender PJ, Bradway DP, Goswami R, Wolf PD, Trahey GE (2012) Acoustic radiation force techniques for imaging cardiac infarct in vivo: methods and initial results. In: International symposium on ultrasonic imaging and tissue characterization. Available:</w:t>
+      </w:r>
+      <w:r>
+        <w:t xml:space="preserve"> </w:t>
+      </w:r>
+      <w:hyperlink r:id="rId70">
+        <w:r>
+          <w:rPr>
+            <w:rStyle w:val="Link"/>
+          </w:rPr>
+          <w:t xml:space="preserve">http://uitc-symposium.org/2012_abstracts.pdf</w:t>
         </w:r>
       </w:hyperlink>
       <w:r>
@@ -1189,255 +1318,81 @@
     </w:p>
     <w:p>
       <w:r>
-        <w:t xml:space="preserve">19. Hsu SJ, Bradway DP, Bouchard RR, Hollender PJ, Wolf PD, et al. (2010) Intracardiac measurements of elasticity using Acoustic Radiation Force Impulse (ARFI) methods: Temporal and spatial stability of shear wave velocimetry. In: 2010 iEEE international ultrasonics symposium. Department of Biomedical Engineering, Duke University, Durham, North Carolina; IEEE. pp. 698–701. Available:</w:t>
-      </w:r>
-      <w:r>
-        <w:t xml:space="preserve"> </w:t>
-      </w:r>
-      <w:hyperlink r:id="rId68">
-        <w:r>
-          <w:rPr>
-            <w:rStyle w:val="Link"/>
-          </w:rPr>
-          <w:t xml:space="preserve">http://ieeexplore.ieee.org/lpdocs/epic03/wrapper.htm?arnumber=5935946</w:t>
-        </w:r>
-      </w:hyperlink>
-      <w:r>
-        <w:t xml:space="preserve">.</w:t>
-      </w:r>
-    </w:p>
-    <w:p>
-      <w:r>
-        <w:t xml:space="preserve">20. Bradway DP, Hsu SJ, Wolf PD, Trahey GE (2010) Acoustic Radiation Force Impulse Imaging of Acute Myocardial Ischemia and Infarct. In: International symposium on ultrasonic imaging and tissue characterization. Available:</w:t>
-      </w:r>
-      <w:r>
-        <w:t xml:space="preserve"> </w:t>
-      </w:r>
-      <w:hyperlink r:id="rId69">
-        <w:r>
-          <w:rPr>
-            <w:rStyle w:val="Link"/>
-          </w:rPr>
-          <w:t xml:space="preserve">http://uitc-symposium.org/2010_abstracts.pdf</w:t>
-        </w:r>
-      </w:hyperlink>
-      <w:r>
-        <w:t xml:space="preserve">.</w:t>
-      </w:r>
-    </w:p>
-    <w:p>
-      <w:r>
-        <w:t xml:space="preserve">21. Bradway DP, Hsu SJ, Wolf PD, Trahey GE (2010) Transthoracic Acoustic Radiation Force Impulse Imaging of Cardiac Function. In: International tissue elasticity conference. Available:</w:t>
-      </w:r>
-      <w:r>
-        <w:t xml:space="preserve"> </w:t>
-      </w:r>
-      <w:hyperlink r:id="rId70">
-        <w:r>
-          <w:rPr>
-            <w:rStyle w:val="Link"/>
-          </w:rPr>
-          <w:t xml:space="preserve">http://www.elasticityconference.org/prior_conf/2010/PDF/2010Proceedings.pdf</w:t>
-        </w:r>
-      </w:hyperlink>
-      <w:r>
-        <w:t xml:space="preserve">.</w:t>
-      </w:r>
-    </w:p>
-    <w:p>
-      <w:r>
-        <w:t xml:space="preserve">22. Bradway DP, Rosenzweig SR, Doherty JR, Hyun D, Trahey GE (2011) Recent Results and Advances in Transthoracic Cardiac Acoustic Radiation Force Impulse Imaging. In: International symposium on ultrasonic imaging and tissue characterization. Available:</w:t>
-      </w:r>
-      <w:r>
-        <w:t xml:space="preserve"> </w:t>
+        <w:t xml:space="preserve">29. Eyerly SA, Bahnson T, Koontz J, Bradway DP, Dumont D, et al. (2012) Confirmation of Cardiac Radiofrequency Ablation Treatment Using Intra-Procedure Acoustic Radiation Force Impulse Imaging. In: IEEE ultrasonics symposium. doi:</w:t>
       </w:r>
       <w:hyperlink r:id="rId71">
         <w:r>
           <w:rPr>
             <w:rStyle w:val="Link"/>
           </w:rPr>
-          <w:t xml:space="preserve">http://www.elasticityconference.org/prior_conf/2011/PDF/2011ITECProceedings.pdf</w:t>
-        </w:r>
-      </w:hyperlink>
-      <w:r>
-        <w:t xml:space="preserve">.</w:t>
-      </w:r>
-    </w:p>
-    <w:p>
-      <w:r>
-        <w:t xml:space="preserve">23. Byram BC, Gianantonio DM, Bradway DP, Hyun D, Jakovljevic M, et al. (2011) Direct in vivo Myocardial Infarct Visualization Using 3D Ultrasound and Passive Strain Contrast. In: International tissue elasticity conference. Available:</w:t>
-      </w:r>
-      <w:r>
-        <w:t xml:space="preserve"> </w:t>
-      </w:r>
-      <w:hyperlink r:id="rId71">
-        <w:r>
-          <w:rPr>
-            <w:rStyle w:val="Link"/>
-          </w:rPr>
-          <w:t xml:space="preserve">http://www.elasticityconference.org/prior_conf/2011/PDF/2011ITECProceedings.pdf</w:t>
-        </w:r>
-      </w:hyperlink>
-      <w:r>
-        <w:t xml:space="preserve">.</w:t>
-      </w:r>
-    </w:p>
-    <w:p>
-      <w:r>
-        <w:t xml:space="preserve">24. Byram BC, Bradway DP, Jakovljevic M, Gianantonio D, Hyun D, et al. (2011) Direct In Vivo Myocardial Infarct Visualization Using 3D Ultrasound and Passive Strain Contrast. In: IEEE ultrasonics symp. Available:</w:t>
-      </w:r>
-      <w:r>
-        <w:t xml:space="preserve"> </w:t>
+          <w:t xml:space="preserve">10.1109/ULTSYM.2012.0509</w:t>
+        </w:r>
+      </w:hyperlink>
+    </w:p>
+    <w:p>
+      <w:r>
+        <w:t xml:space="preserve">30. Hollender PJ, Bradway DP, Wolf PD, Goswami R, Trahey GE (2012) Intracardiac ARF-driven Shear Wave Velocimetry to Estimate Regional Myocardial Stiffness and Contractility in Pigs with Focal Infarctions. In: IEEE ultrasonics symposium. doi:</w:t>
       </w:r>
       <w:hyperlink r:id="rId72">
         <w:r>
           <w:rPr>
             <w:rStyle w:val="Link"/>
           </w:rPr>
-          <w:t xml:space="preserve">http://dx.doi.org/10.1109/ULTSYM.2011.0007</w:t>
-        </w:r>
-      </w:hyperlink>
-      <w:r>
-        <w:t xml:space="preserve">.</w:t>
-      </w:r>
-    </w:p>
-    <w:p>
-      <w:r>
-        <w:t xml:space="preserve">25. Bradway DP, Hollender PJ, Goswami R, Wolf PD, Trahey GE (2012) Feasibility and Safety of Transthoracic Cardiac Acoustic Radiation Force Impulse Imaging and Shear Wave Elasticity Imaging Methods. In: IUS symposium 20122.</w:t>
-      </w:r>
-    </w:p>
-    <w:p>
-      <w:r>
-        <w:t xml:space="preserve">26. Bradway DP, Hollender PJ, Goswami R, Wolf PD, Trahey GE (2012) Transthoracic Cardiac Acoustic Radiation Force Impulse Imaging: in vivo Feasibility, Methods, and Initial Results. In: International symposium on ultrasonic imaging and tissue characterization, 2012. Available:</w:t>
-      </w:r>
-      <w:r>
-        <w:t xml:space="preserve"> </w:t>
+          <w:t xml:space="preserve">10.1109/ULTSYM.2012.0508</w:t>
+        </w:r>
+      </w:hyperlink>
+    </w:p>
+    <w:p>
+      <w:r>
+        <w:t xml:space="preserve">31. Goswami R, Bradway D, Kisslo J, Trahey G (2013) Novel Application of Acoustic Radiation Force Impulse Imaging in Transthoracic Echocardiography. In: Journal of the american college of cardiology. American College of Cardiology Foundation, Vol. 61. p. E1090. doi:</w:t>
       </w:r>
       <w:hyperlink r:id="rId73">
         <w:r>
           <w:rPr>
             <w:rStyle w:val="Link"/>
           </w:rPr>
-          <w:t xml:space="preserve">http://uitc-symposium.org/2012_abstracts.pdf</w:t>
-        </w:r>
-      </w:hyperlink>
-      <w:r>
-        <w:t xml:space="preserve">.</w:t>
-      </w:r>
-    </w:p>
-    <w:p>
-      <w:r>
-        <w:t xml:space="preserve">27. Hollender PJ, Bradway DP, Goswami R, Wolf PD, Trahey GE (2012) Acoustic radiation force techniques for imaging cardiac infarct in vivo: methods and initial results. In: International symposium on ultrasonic imaging and tissue characterization. Available:</w:t>
-      </w:r>
-      <w:r>
-        <w:t xml:space="preserve"> </w:t>
-      </w:r>
-      <w:hyperlink r:id="rId73">
-        <w:r>
-          <w:rPr>
-            <w:rStyle w:val="Link"/>
-          </w:rPr>
-          <w:t xml:space="preserve">http://uitc-symposium.org/2012_abstracts.pdf</w:t>
-        </w:r>
-      </w:hyperlink>
-      <w:r>
-        <w:t xml:space="preserve">.</w:t>
-      </w:r>
-    </w:p>
-    <w:p>
-      <w:r>
-        <w:t xml:space="preserve">28. Eyerly SA, Bahnson T, Koontz J, Bradway DP, Dumont D, et al. (2012) Confirmation of Cardiac Radiofrequency Ablation Treatment Using Intra-Procedure Acoustic Radiation Force Impulse Imaging. In: IEEE ultrasonics symposium. Available:</w:t>
-      </w:r>
-      <w:r>
-        <w:t xml:space="preserve"> </w:t>
+          <w:t xml:space="preserve">10.1016/S0735-1097(13)61090-6</w:t>
+        </w:r>
+      </w:hyperlink>
+    </w:p>
+    <w:p>
+      <w:r>
+        <w:t xml:space="preserve">32. Patel V, Dahl JJ, Bradway DP, Doherty JR, Smith SW (2013) Acoustic radiation force impulse imaging on an IVUS circular array. In: 2013 iEEE international ultrasonics symposium (iUS). IEEE. pp. 773–776. doi:</w:t>
       </w:r>
       <w:hyperlink r:id="rId74">
         <w:r>
           <w:rPr>
             <w:rStyle w:val="Link"/>
           </w:rPr>
-          <w:t xml:space="preserve">http://dx.doi.org/10.1109/ULTSYM.2012.0509</w:t>
-        </w:r>
-      </w:hyperlink>
-      <w:r>
-        <w:t xml:space="preserve">.</w:t>
-      </w:r>
-    </w:p>
-    <w:p>
-      <w:r>
-        <w:t xml:space="preserve">29. Hollender PJ, Bradway DP, Wolf PD, Goswami R, Trahey GE (2012) Intracardiac ARF-driven Shear Wave Velocimetry to Estimate Regional Myocardial Stiffness and Contractility in Pigs with Focal Infarctions. In: IEEE ultrasonics symposium. Available:</w:t>
-      </w:r>
-      <w:r>
-        <w:t xml:space="preserve"> </w:t>
+          <w:t xml:space="preserve">10.1109/ULTSYM.2013.0199</w:t>
+        </w:r>
+      </w:hyperlink>
+    </w:p>
+    <w:p>
+      <w:r>
+        <w:t xml:space="preserve">33. Bradway DP, Pihl MJ, Krebs andreas, Tomov BG, Kjær CS, et al. (2014) Real-time GPU implementation of transverse oscillation vector velocity flow imaging. In: SPIE medical imaging.Vol. 9040. pp. 90401Y–90401Y–6. doi:</w:t>
       </w:r>
       <w:hyperlink r:id="rId75">
         <w:r>
           <w:rPr>
             <w:rStyle w:val="Link"/>
           </w:rPr>
-          <w:t xml:space="preserve">http://dx.doi.org/10.1109/ULTSYM.2012.0508</w:t>
-        </w:r>
-      </w:hyperlink>
-      <w:r>
-        <w:t xml:space="preserve">.</w:t>
-      </w:r>
-    </w:p>
-    <w:p>
-      <w:r>
-        <w:t xml:space="preserve">30. Goswami R, Bradway D, Kisslo J, Trahey G (2013) Novel Application of Acoustic Radiation Force Impulse Imaging in Transthoracic Echocardiography. In: Journal of the american college of cardiology. American College of Cardiology Foundation, Vol. 61. p. E1090. Available:</w:t>
-      </w:r>
-      <w:r>
-        <w:t xml:space="preserve"> </w:t>
+          <w:t xml:space="preserve">10.1117/12.2043582</w:t>
+        </w:r>
+      </w:hyperlink>
+    </w:p>
+    <w:p>
+      <w:r>
+        <w:t xml:space="preserve">34. Bradway DP, Hansen KL, Nielsen MB, Jensen JA (2015) Transverse oscillation vector flow imaging for transthoracic echocardiography. In: SPIE medical imaging. pp. 941902–941902–7. doi:</w:t>
       </w:r>
       <w:hyperlink r:id="rId76">
         <w:r>
           <w:rPr>
             <w:rStyle w:val="Link"/>
           </w:rPr>
-          <w:t xml:space="preserve">http://linkinghub.elsevier.com/retrieve/pii/S0735109713610906</w:t>
-        </w:r>
-      </w:hyperlink>
-      <w:r>
-        <w:t xml:space="preserve">.</w:t>
-      </w:r>
-    </w:p>
-    <w:p>
-      <w:r>
-        <w:t xml:space="preserve">31. Patel V, Dahl JJ, Bradway DP, Doherty JR, Smith SW (2013) Acoustic radiation force impulse imaging on an IVUS circular array. In: 2013 iEEE international ultrasonics symposium (iUS). IEEE. pp. 773–776. Available:</w:t>
-      </w:r>
-      <w:r>
-        <w:t xml:space="preserve"> </w:t>
-      </w:r>
-      <w:hyperlink r:id="rId77">
-        <w:r>
-          <w:rPr>
-            <w:rStyle w:val="Link"/>
-          </w:rPr>
-          <w:t xml:space="preserve">http://ieeexplore.ieee.org/lpdocs/epic03/wrapper.htm?arnumber=6725302</w:t>
-        </w:r>
-      </w:hyperlink>
-      <w:r>
-        <w:t xml:space="preserve">.</w:t>
-      </w:r>
-    </w:p>
-    <w:p>
-      <w:r>
-        <w:t xml:space="preserve">32. Bradway DP, Pihl MJ, Krebs A, Tomov BG, Kjaer CS, et al. (2014) Real-time GPU implementation of transverse oscillation vector velocity flow imaging. In: SPIE medical imaging. Available:</w:t>
-      </w:r>
-      <w:r>
-        <w:t xml:space="preserve"> </w:t>
-      </w:r>
-      <w:hyperlink r:id="rId78">
-        <w:r>
-          <w:rPr>
-            <w:rStyle w:val="Link"/>
-          </w:rPr>
-          <w:t xml:space="preserve">http://dx.doi.org/10.1117/12.2043582</w:t>
-        </w:r>
-      </w:hyperlink>
-      <w:r>
-        <w:t xml:space="preserve">.</w:t>
-      </w:r>
+          <w:t xml:space="preserve">10.1117/12.2081145</w:t>
+        </w:r>
+      </w:hyperlink>
     </w:p>
   </w:body>
 </w:document>
@@ -1450,7 +1405,7 @@
 <file path=word/numbering.xml><?xml version="1.0" encoding="utf-8"?>
 <w:numbering xmlns:w="http://schemas.openxmlformats.org/wordprocessingml/2006/main">
   <w:abstractNum w:abstractNumId="0">
-    <w:nsid w:val="aebdb942"/>
+    <w:nsid w:val="9976af58"/>
     <w:multiLevelType w:val="multilevel"/>
     <w:lvl w:ilvl="0">
       <w:numFmt w:val="bullet"/>
@@ -1531,7 +1486,7 @@
     </w:lvl>
   </w:abstractNum>
   <w:abstractNum w:abstractNumId="2">
-    <w:nsid w:val="bbbc6c33"/>
+    <w:nsid w:val="d73dd568"/>
     <w:multiLevelType w:val="multilevel"/>
     <w:lvl w:ilvl="0">
       <w:numFmt w:val="bullet"/>
@@ -1639,6 +1594,15 @@
     <w:abstractNumId w:val="2"/>
   </w:num>
   <w:num w:numId="10">
+    <w:abstractNumId w:val="2"/>
+  </w:num>
+  <w:num w:numId="11">
+    <w:abstractNumId w:val="2"/>
+  </w:num>
+  <w:num w:numId="12">
+    <w:abstractNumId w:val="2"/>
+  </w:num>
+  <w:num w:numId="13">
     <w:abstractNumId w:val="2"/>
   </w:num>
 </w:numbering>

</xml_diff>

<commit_message>
2021 add old proceedings
</commit_message>
<xml_diff>
--- a/resume.docx
+++ b/resume.docx
@@ -212,7 +212,7 @@
         <w:pStyle w:val="Compact"/>
       </w:pPr>
       <w:r>
-        <w:t xml:space="preserve">Presented one conference presentation, one poster, and two proceedings (SPIE 2014 &amp; 2015)</w:t>
+        <w:t xml:space="preserve">Presented a conference presentation, a poster, and proceedings (SPIE 2014 &amp; 2015)</w:t>
       </w:r>
     </w:p>
     <w:p>
@@ -224,7 +224,7 @@
         <w:pStyle w:val="Compact"/>
       </w:pPr>
       <w:r>
-        <w:t xml:space="preserve">Contributed as co-author to one peer-reviewed journal articles</w:t>
+        <w:t xml:space="preserve">Contributed as co-author to another peer-reviewed journal article</w:t>
       </w:r>
     </w:p>
     <w:p>
@@ -1011,7 +1011,7 @@
         <w:pStyle w:val="FirstParagraph"/>
       </w:pPr>
       <w:r>
-        <w:t xml:space="preserve">[16–42]</w:t>
+        <w:t xml:space="preserve">[16–44]</w:t>
       </w:r>
     </w:p>
     <w:p>
@@ -1024,7 +1024,7 @@
       </w:r>
       <w:bookmarkEnd w:id="47"/>
     </w:p>
-    <w:bookmarkStart w:id="126" w:name="refs"/>
+    <w:bookmarkStart w:id="130" w:name="refs"/>
     <w:bookmarkStart w:id="49" w:name="ref-Fahey2008a"/>
     <w:p>
       <w:pPr>
@@ -1815,7 +1815,43 @@
       </w:hyperlink>
     </w:p>
     <w:bookmarkEnd w:id="125"/>
-    <w:bookmarkEnd w:id="126"/>
+    <w:bookmarkStart w:id="127" w:name="ref-Long2017IUS"/>
+    <w:p>
+      <w:pPr>
+        <w:pStyle w:val="Bibliography"/>
+      </w:pPr>
+      <w:r>
+        <w:t xml:space="preserve">43. Long W, Hyun D, Choudhury K, Bradway D, McNally P, et al. (2017) Translation of fetal short-lag spatial coherence (slsc) imaging into clinical practice: A pilot study. In: 2017 ieee international ultrasonics symposium (ius). pp. 1–1. doi:</w:t>
+      </w:r>
+      <w:hyperlink r:id="rId126">
+        <w:r>
+          <w:rPr>
+            <w:rStyle w:val="Hyperlink"/>
+          </w:rPr>
+          <w:t xml:space="preserve">10.1109/ULTSYM.2017.8091968</w:t>
+        </w:r>
+      </w:hyperlink>
+    </w:p>
+    <w:bookmarkEnd w:id="127"/>
+    <w:bookmarkStart w:id="129" w:name="ref-Flint2018"/>
+    <w:p>
+      <w:pPr>
+        <w:pStyle w:val="Bibliography"/>
+      </w:pPr>
+      <w:r>
+        <w:t xml:space="preserve">44. Flint K, Bottenus N, Long W, Bradway D, McNally P, et al. (2018) Implementation and clinical evaluation of a fetal alara ultrasound system. In: 2018 ieee international ultrasonics symposium (ius). pp. 1–4. doi:</w:t>
+      </w:r>
+      <w:hyperlink r:id="rId128">
+        <w:r>
+          <w:rPr>
+            <w:rStyle w:val="Hyperlink"/>
+          </w:rPr>
+          <w:t xml:space="preserve">10.1109/ULTSYM.2018.8579734</w:t>
+        </w:r>
+      </w:hyperlink>
+    </w:p>
+    <w:bookmarkEnd w:id="129"/>
+    <w:bookmarkEnd w:id="130"/>
     <w:sectPr/>
   </w:body>
 </w:document>

</xml_diff>